<commit_message>
UAT Test Scripts written (uncompleted)
</commit_message>
<xml_diff>
--- a/Test Documents/Test Scripts/Begin Use Case - UAT Test Script.docx
+++ b/Test Documents/Test Scripts/Begin Use Case - UAT Test Script.docx
@@ -230,8 +230,6 @@
               </w:rPr>
               <w:t>Signature: initialize()</w:t>
             </w:r>
-            <w:bookmarkStart w:id="0" w:name="_GoBack"/>
-            <w:bookmarkEnd w:id="0"/>
           </w:p>
         </w:tc>
       </w:tr>
@@ -279,69 +277,181 @@
           <w:p>
             <w:pPr>
               <w:pStyle w:val="bp"/>
-              <w:ind w:left="-48" w:firstLine="48"/>
+              <w:numPr>
+                <w:ilvl w:val="0"/>
+                <w:numId w:val="31"/>
+              </w:numPr>
               <w:rPr>
                 <w:sz w:val="24"/>
                 <w:szCs w:val="24"/>
               </w:rPr>
             </w:pPr>
-            <w:r>
-              <w:rPr>
-                <w:sz w:val="24"/>
-                <w:szCs w:val="24"/>
-              </w:rPr>
-              <w:t>BorrowBookCTL class exists</w:t>
+            <w:proofErr w:type="spellStart"/>
+            <w:r>
+              <w:rPr>
+                <w:sz w:val="24"/>
+                <w:szCs w:val="24"/>
+              </w:rPr>
+              <w:t>BorrowBookCTL</w:t>
+            </w:r>
+            <w:proofErr w:type="spellEnd"/>
+            <w:r>
+              <w:rPr>
+                <w:sz w:val="24"/>
+                <w:szCs w:val="24"/>
+              </w:rPr>
+              <w:t xml:space="preserve"> class exists</w:t>
             </w:r>
           </w:p>
           <w:p>
             <w:pPr>
               <w:pStyle w:val="bp"/>
-              <w:ind w:left="-48" w:firstLine="48"/>
+              <w:numPr>
+                <w:ilvl w:val="0"/>
+                <w:numId w:val="31"/>
+              </w:numPr>
               <w:rPr>
                 <w:sz w:val="24"/>
                 <w:szCs w:val="24"/>
               </w:rPr>
             </w:pPr>
-            <w:r>
-              <w:rPr>
-                <w:sz w:val="24"/>
-                <w:szCs w:val="24"/>
-              </w:rPr>
-              <w:t>memberDAO, loanDAO, bookDAO, display, cardReader, scanner, printer all exist</w:t>
+            <w:proofErr w:type="spellStart"/>
+            <w:r>
+              <w:rPr>
+                <w:sz w:val="24"/>
+                <w:szCs w:val="24"/>
+              </w:rPr>
+              <w:t>memberDAO</w:t>
+            </w:r>
+            <w:proofErr w:type="spellEnd"/>
+            <w:r>
+              <w:rPr>
+                <w:sz w:val="24"/>
+                <w:szCs w:val="24"/>
+              </w:rPr>
+              <w:t xml:space="preserve">, </w:t>
+            </w:r>
+            <w:proofErr w:type="spellStart"/>
+            <w:r>
+              <w:rPr>
+                <w:sz w:val="24"/>
+                <w:szCs w:val="24"/>
+              </w:rPr>
+              <w:t>loanDAO</w:t>
+            </w:r>
+            <w:proofErr w:type="spellEnd"/>
+            <w:r>
+              <w:rPr>
+                <w:sz w:val="24"/>
+                <w:szCs w:val="24"/>
+              </w:rPr>
+              <w:t xml:space="preserve">, </w:t>
+            </w:r>
+            <w:proofErr w:type="spellStart"/>
+            <w:r>
+              <w:rPr>
+                <w:sz w:val="24"/>
+                <w:szCs w:val="24"/>
+              </w:rPr>
+              <w:t>bookDAO</w:t>
+            </w:r>
+            <w:proofErr w:type="spellEnd"/>
+            <w:r>
+              <w:rPr>
+                <w:sz w:val="24"/>
+                <w:szCs w:val="24"/>
+              </w:rPr>
+              <w:t xml:space="preserve">, display, </w:t>
+            </w:r>
+            <w:proofErr w:type="spellStart"/>
+            <w:r>
+              <w:rPr>
+                <w:sz w:val="24"/>
+                <w:szCs w:val="24"/>
+              </w:rPr>
+              <w:t>cardReader</w:t>
+            </w:r>
+            <w:proofErr w:type="spellEnd"/>
+            <w:r>
+              <w:rPr>
+                <w:sz w:val="24"/>
+                <w:szCs w:val="24"/>
+              </w:rPr>
+              <w:t>, scanner, printer all exist</w:t>
             </w:r>
           </w:p>
           <w:p>
             <w:pPr>
               <w:pStyle w:val="bp"/>
-              <w:ind w:left="-48" w:firstLine="48"/>
+              <w:numPr>
+                <w:ilvl w:val="0"/>
+                <w:numId w:val="31"/>
+              </w:numPr>
               <w:rPr>
                 <w:sz w:val="24"/>
                 <w:szCs w:val="24"/>
               </w:rPr>
             </w:pPr>
-            <w:r>
-              <w:rPr>
-                <w:sz w:val="24"/>
-                <w:szCs w:val="24"/>
-              </w:rPr>
-              <w:t>BorrowBookCTL added as listener to cardReader and scanner</w:t>
+            <w:proofErr w:type="spellStart"/>
+            <w:r>
+              <w:rPr>
+                <w:sz w:val="24"/>
+                <w:szCs w:val="24"/>
+              </w:rPr>
+              <w:t>BorrowBookCTL</w:t>
+            </w:r>
+            <w:proofErr w:type="spellEnd"/>
+            <w:r>
+              <w:rPr>
+                <w:sz w:val="24"/>
+                <w:szCs w:val="24"/>
+              </w:rPr>
+              <w:t xml:space="preserve"> added as listener to </w:t>
+            </w:r>
+            <w:proofErr w:type="spellStart"/>
+            <w:r>
+              <w:rPr>
+                <w:sz w:val="24"/>
+                <w:szCs w:val="24"/>
+              </w:rPr>
+              <w:t>cardReader</w:t>
+            </w:r>
+            <w:proofErr w:type="spellEnd"/>
+            <w:r>
+              <w:rPr>
+                <w:sz w:val="24"/>
+                <w:szCs w:val="24"/>
+              </w:rPr>
+              <w:t xml:space="preserve"> and scanner</w:t>
             </w:r>
           </w:p>
           <w:p>
             <w:pPr>
               <w:pStyle w:val="bp"/>
-              <w:ind w:left="-48" w:firstLine="48"/>
+              <w:numPr>
+                <w:ilvl w:val="0"/>
+                <w:numId w:val="31"/>
+              </w:numPr>
               <w:rPr>
                 <w:sz w:val="24"/>
                 <w:szCs w:val="24"/>
               </w:rPr>
             </w:pPr>
-            <w:r>
-              <w:rPr>
-                <w:sz w:val="24"/>
-                <w:szCs w:val="24"/>
-              </w:rPr>
-              <w:t>BorrowBookCTL state == CREATED</w:t>
+            <w:proofErr w:type="spellStart"/>
+            <w:r>
+              <w:rPr>
+                <w:sz w:val="24"/>
+                <w:szCs w:val="24"/>
+              </w:rPr>
+              <w:t>BorrowBookCTL</w:t>
+            </w:r>
+            <w:proofErr w:type="spellEnd"/>
+            <w:r>
+              <w:rPr>
+                <w:sz w:val="24"/>
+                <w:szCs w:val="24"/>
+              </w:rPr>
+              <w:t xml:space="preserve"> state == CREATED</w:t>
             </w:r>
           </w:p>
         </w:tc>
@@ -390,38 +500,84 @@
           <w:p>
             <w:pPr>
               <w:pStyle w:val="bp"/>
+              <w:numPr>
+                <w:ilvl w:val="0"/>
+                <w:numId w:val="31"/>
+              </w:numPr>
               <w:rPr>
                 <w:sz w:val="24"/>
                 <w:szCs w:val="24"/>
               </w:rPr>
             </w:pPr>
-            <w:r>
-              <w:rPr>
-                <w:sz w:val="24"/>
-                <w:szCs w:val="24"/>
-              </w:rPr>
-              <w:t>BorrowBookUI is displayed</w:t>
+            <w:proofErr w:type="spellStart"/>
+            <w:r>
+              <w:rPr>
+                <w:sz w:val="24"/>
+                <w:szCs w:val="24"/>
+              </w:rPr>
+              <w:t>BorrowBookUI</w:t>
+            </w:r>
+            <w:proofErr w:type="spellEnd"/>
+            <w:r>
+              <w:rPr>
+                <w:sz w:val="24"/>
+                <w:szCs w:val="24"/>
+              </w:rPr>
+              <w:t xml:space="preserve"> is displayed</w:t>
             </w:r>
           </w:p>
           <w:p>
             <w:pPr>
               <w:pStyle w:val="bp"/>
+              <w:numPr>
+                <w:ilvl w:val="0"/>
+                <w:numId w:val="31"/>
+              </w:numPr>
               <w:rPr>
                 <w:sz w:val="24"/>
                 <w:szCs w:val="24"/>
               </w:rPr>
             </w:pPr>
-            <w:r>
-              <w:rPr>
-                <w:sz w:val="24"/>
-                <w:szCs w:val="24"/>
-              </w:rPr>
-              <w:t>SwipeCard panel of BorrowBokUI displayed</w:t>
+            <w:proofErr w:type="spellStart"/>
+            <w:r>
+              <w:rPr>
+                <w:sz w:val="24"/>
+                <w:szCs w:val="24"/>
+              </w:rPr>
+              <w:t>SwipeCard</w:t>
+            </w:r>
+            <w:proofErr w:type="spellEnd"/>
+            <w:r>
+              <w:rPr>
+                <w:sz w:val="24"/>
+                <w:szCs w:val="24"/>
+              </w:rPr>
+              <w:t xml:space="preserve"> panel of </w:t>
+            </w:r>
+            <w:proofErr w:type="spellStart"/>
+            <w:r>
+              <w:rPr>
+                <w:sz w:val="24"/>
+                <w:szCs w:val="24"/>
+              </w:rPr>
+              <w:t>BorrowBokUI</w:t>
+            </w:r>
+            <w:proofErr w:type="spellEnd"/>
+            <w:r>
+              <w:rPr>
+                <w:sz w:val="24"/>
+                <w:szCs w:val="24"/>
+              </w:rPr>
+              <w:t xml:space="preserve"> displayed</w:t>
             </w:r>
           </w:p>
           <w:p>
             <w:pPr>
               <w:pStyle w:val="bp"/>
+              <w:numPr>
+                <w:ilvl w:val="0"/>
+                <w:numId w:val="31"/>
+              </w:numPr>
               <w:rPr>
                 <w:sz w:val="24"/>
                 <w:szCs w:val="24"/>
@@ -438,22 +594,39 @@
           <w:p>
             <w:pPr>
               <w:pStyle w:val="bp"/>
+              <w:numPr>
+                <w:ilvl w:val="0"/>
+                <w:numId w:val="31"/>
+              </w:numPr>
               <w:rPr>
                 <w:sz w:val="24"/>
                 <w:szCs w:val="24"/>
               </w:rPr>
             </w:pPr>
-            <w:r>
-              <w:rPr>
-                <w:sz w:val="24"/>
-                <w:szCs w:val="24"/>
-              </w:rPr>
-              <w:t>cardRead is enabled</w:t>
+            <w:proofErr w:type="spellStart"/>
+            <w:r>
+              <w:rPr>
+                <w:sz w:val="24"/>
+                <w:szCs w:val="24"/>
+              </w:rPr>
+              <w:t>cardRead</w:t>
+            </w:r>
+            <w:proofErr w:type="spellEnd"/>
+            <w:r>
+              <w:rPr>
+                <w:sz w:val="24"/>
+                <w:szCs w:val="24"/>
+              </w:rPr>
+              <w:t xml:space="preserve"> is enabled</w:t>
             </w:r>
           </w:p>
           <w:p>
             <w:pPr>
               <w:pStyle w:val="bp"/>
+              <w:numPr>
+                <w:ilvl w:val="0"/>
+                <w:numId w:val="31"/>
+              </w:numPr>
               <w:rPr>
                 <w:sz w:val="24"/>
                 <w:szCs w:val="24"/>
@@ -470,17 +643,30 @@
           <w:p>
             <w:pPr>
               <w:pStyle w:val="bp"/>
+              <w:numPr>
+                <w:ilvl w:val="0"/>
+                <w:numId w:val="31"/>
+              </w:numPr>
               <w:rPr>
                 <w:sz w:val="24"/>
                 <w:szCs w:val="24"/>
               </w:rPr>
             </w:pPr>
-            <w:r>
-              <w:rPr>
-                <w:sz w:val="24"/>
-                <w:szCs w:val="24"/>
-              </w:rPr>
-              <w:t>BorrowBookCTL state == INITIALIZED</w:t>
+            <w:proofErr w:type="spellStart"/>
+            <w:r>
+              <w:rPr>
+                <w:sz w:val="24"/>
+                <w:szCs w:val="24"/>
+              </w:rPr>
+              <w:t>BorrowBookCTL</w:t>
+            </w:r>
+            <w:proofErr w:type="spellEnd"/>
+            <w:r>
+              <w:rPr>
+                <w:sz w:val="24"/>
+                <w:szCs w:val="24"/>
+              </w:rPr>
+              <w:t xml:space="preserve"> state == INITIALIZED</w:t>
             </w:r>
           </w:p>
         </w:tc>
@@ -834,6 +1020,24 @@
                 <w:sz w:val="24"/>
               </w:rPr>
             </w:pPr>
+            <w:r>
+              <w:rPr>
+                <w:sz w:val="24"/>
+              </w:rPr>
+              <w:t xml:space="preserve">Enter member </w:t>
+            </w:r>
+            <w:r>
+              <w:rPr>
+                <w:sz w:val="24"/>
+              </w:rPr>
+              <w:t>I</w:t>
+            </w:r>
+            <w:r>
+              <w:rPr>
+                <w:sz w:val="24"/>
+              </w:rPr>
+              <w:t>d ‘1’, and press ‘Swipe Card’.</w:t>
+            </w:r>
           </w:p>
         </w:tc>
         <w:tc>
@@ -845,157 +1049,149 @@
               <w:pStyle w:val="bp"/>
               <w:rPr>
                 <w:sz w:val="24"/>
+                <w:szCs w:val="24"/>
               </w:rPr>
             </w:pPr>
+            <w:r>
+              <w:rPr>
+                <w:sz w:val="24"/>
+                <w:szCs w:val="24"/>
+              </w:rPr>
+              <w:t xml:space="preserve">The </w:t>
+            </w:r>
+            <w:proofErr w:type="spellStart"/>
+            <w:r>
+              <w:rPr>
+                <w:sz w:val="24"/>
+                <w:szCs w:val="24"/>
+              </w:rPr>
+              <w:t>BorrowBookUI</w:t>
+            </w:r>
+            <w:proofErr w:type="spellEnd"/>
+            <w:r>
+              <w:rPr>
+                <w:sz w:val="24"/>
+                <w:szCs w:val="24"/>
+              </w:rPr>
+              <w:t xml:space="preserve"> is displayed.</w:t>
+            </w:r>
           </w:p>
-        </w:tc>
-        <w:tc>
-          <w:tcPr>
-            <w:tcW w:w="714" w:type="dxa"/>
-          </w:tcPr>
-          <w:p>
-            <w:pPr>
-              <w:pStyle w:val="RowHeadings"/>
-              <w:spacing w:before="80" w:after="80"/>
-              <w:jc w:val="center"/>
-            </w:pPr>
-          </w:p>
-        </w:tc>
-        <w:tc>
-          <w:tcPr>
-            <w:tcW w:w="714" w:type="dxa"/>
-          </w:tcPr>
-          <w:p>
-            <w:pPr>
-              <w:pStyle w:val="RowHeadings"/>
-              <w:spacing w:before="80" w:after="80"/>
-            </w:pPr>
-          </w:p>
-        </w:tc>
-      </w:tr>
-      <w:tr>
-        <w:trPr>
-          <w:cantSplit/>
-          <w:trHeight w:val="80"/>
-        </w:trPr>
-        <w:tc>
-          <w:tcPr>
-            <w:tcW w:w="558" w:type="dxa"/>
-            <w:tcBorders>
-              <w:right w:val="single" w:sz="4" w:space="0" w:color="auto"/>
-            </w:tcBorders>
-          </w:tcPr>
-          <w:p>
-            <w:pPr>
-              <w:pStyle w:val="proc"/>
-              <w:rPr>
-                <w:sz w:val="24"/>
-              </w:rPr>
-            </w:pPr>
-          </w:p>
-        </w:tc>
-        <w:tc>
-          <w:tcPr>
-            <w:tcW w:w="5596" w:type="dxa"/>
-            <w:tcBorders>
-              <w:left w:val="single" w:sz="4" w:space="0" w:color="auto"/>
-            </w:tcBorders>
-          </w:tcPr>
-          <w:p>
-            <w:pPr>
-              <w:pStyle w:val="proc"/>
-              <w:numPr>
-                <w:ilvl w:val="0"/>
-                <w:numId w:val="0"/>
-              </w:numPr>
-              <w:rPr>
-                <w:sz w:val="24"/>
-              </w:rPr>
-            </w:pPr>
-          </w:p>
-        </w:tc>
-        <w:tc>
-          <w:tcPr>
-            <w:tcW w:w="5596" w:type="dxa"/>
-          </w:tcPr>
           <w:p>
             <w:pPr>
               <w:pStyle w:val="bp"/>
               <w:rPr>
                 <w:sz w:val="24"/>
+                <w:szCs w:val="24"/>
               </w:rPr>
             </w:pPr>
+            <w:r>
+              <w:rPr>
+                <w:sz w:val="24"/>
+                <w:szCs w:val="24"/>
+              </w:rPr>
+              <w:t xml:space="preserve">The </w:t>
+            </w:r>
+            <w:proofErr w:type="spellStart"/>
+            <w:r>
+              <w:rPr>
+                <w:sz w:val="24"/>
+                <w:szCs w:val="24"/>
+              </w:rPr>
+              <w:t>SwipeCard</w:t>
+            </w:r>
+            <w:proofErr w:type="spellEnd"/>
+            <w:r>
+              <w:rPr>
+                <w:sz w:val="24"/>
+                <w:szCs w:val="24"/>
+              </w:rPr>
+              <w:t xml:space="preserve"> panel of </w:t>
+            </w:r>
+            <w:proofErr w:type="spellStart"/>
+            <w:r>
+              <w:rPr>
+                <w:sz w:val="24"/>
+                <w:szCs w:val="24"/>
+              </w:rPr>
+              <w:t>BorrowBokUI</w:t>
+            </w:r>
+            <w:proofErr w:type="spellEnd"/>
+            <w:r>
+              <w:rPr>
+                <w:sz w:val="24"/>
+                <w:szCs w:val="24"/>
+              </w:rPr>
+              <w:t xml:space="preserve"> displayed.</w:t>
+            </w:r>
           </w:p>
-        </w:tc>
-        <w:tc>
-          <w:tcPr>
-            <w:tcW w:w="714" w:type="dxa"/>
-          </w:tcPr>
           <w:p>
             <w:pPr>
-              <w:pStyle w:val="RowHeadings"/>
-              <w:spacing w:before="80" w:after="80"/>
-              <w:jc w:val="center"/>
+              <w:pStyle w:val="bp"/>
+              <w:rPr>
+                <w:sz w:val="24"/>
+                <w:szCs w:val="24"/>
+              </w:rPr>
             </w:pPr>
+            <w:r>
+              <w:rPr>
+                <w:sz w:val="24"/>
+                <w:szCs w:val="24"/>
+              </w:rPr>
+              <w:t>The Cancel button enabled.</w:t>
+            </w:r>
           </w:p>
-        </w:tc>
-        <w:tc>
-          <w:tcPr>
-            <w:tcW w:w="714" w:type="dxa"/>
-          </w:tcPr>
           <w:p>
             <w:pPr>
-              <w:pStyle w:val="RowHeadings"/>
-              <w:spacing w:before="80" w:after="80"/>
+              <w:pStyle w:val="bp"/>
+              <w:rPr>
+                <w:sz w:val="24"/>
+                <w:szCs w:val="24"/>
+              </w:rPr>
             </w:pPr>
+            <w:proofErr w:type="spellStart"/>
+            <w:proofErr w:type="gramStart"/>
+            <w:r>
+              <w:rPr>
+                <w:sz w:val="24"/>
+                <w:szCs w:val="24"/>
+              </w:rPr>
+              <w:t>cardRead</w:t>
+            </w:r>
+            <w:proofErr w:type="spellEnd"/>
+            <w:proofErr w:type="gramEnd"/>
+            <w:r>
+              <w:rPr>
+                <w:sz w:val="24"/>
+                <w:szCs w:val="24"/>
+              </w:rPr>
+              <w:t xml:space="preserve"> is enabled.</w:t>
+            </w:r>
           </w:p>
-        </w:tc>
-      </w:tr>
-      <w:tr>
-        <w:trPr>
-          <w:cantSplit/>
-          <w:trHeight w:val="80"/>
-        </w:trPr>
-        <w:tc>
-          <w:tcPr>
-            <w:tcW w:w="558" w:type="dxa"/>
-            <w:tcBorders>
-              <w:right w:val="single" w:sz="4" w:space="0" w:color="auto"/>
-            </w:tcBorders>
-          </w:tcPr>
           <w:p>
             <w:pPr>
-              <w:pStyle w:val="proc"/>
-              <w:rPr>
-                <w:sz w:val="24"/>
+              <w:pStyle w:val="bp"/>
+              <w:rPr>
+                <w:sz w:val="24"/>
+                <w:szCs w:val="24"/>
               </w:rPr>
             </w:pPr>
+            <w:proofErr w:type="gramStart"/>
+            <w:r>
+              <w:rPr>
+                <w:sz w:val="24"/>
+                <w:szCs w:val="24"/>
+              </w:rPr>
+              <w:t>scanner</w:t>
+            </w:r>
+            <w:proofErr w:type="gramEnd"/>
+            <w:r>
+              <w:rPr>
+                <w:sz w:val="24"/>
+                <w:szCs w:val="24"/>
+              </w:rPr>
+              <w:t xml:space="preserve"> is enabled.</w:t>
+            </w:r>
           </w:p>
-        </w:tc>
-        <w:tc>
-          <w:tcPr>
-            <w:tcW w:w="5596" w:type="dxa"/>
-            <w:tcBorders>
-              <w:left w:val="single" w:sz="4" w:space="0" w:color="auto"/>
-            </w:tcBorders>
-          </w:tcPr>
-          <w:p>
-            <w:pPr>
-              <w:pStyle w:val="proc"/>
-              <w:numPr>
-                <w:ilvl w:val="0"/>
-                <w:numId w:val="0"/>
-              </w:numPr>
-              <w:rPr>
-                <w:sz w:val="24"/>
-              </w:rPr>
-            </w:pPr>
-          </w:p>
-        </w:tc>
-        <w:tc>
-          <w:tcPr>
-            <w:tcW w:w="5596" w:type="dxa"/>
-          </w:tcPr>
           <w:p>
             <w:pPr>
               <w:pStyle w:val="bp"/>
@@ -1040,581 +1236,14 @@
       <w:pPr>
         <w:pStyle w:val="bp"/>
         <w:spacing w:before="0" w:after="0"/>
-        <w:rPr>
-          <w:color w:val="0000FF"/>
-        </w:rPr>
-      </w:pPr>
-    </w:p>
-    <w:p>
-      <w:pPr>
-        <w:pStyle w:val="bp"/>
-        <w:spacing w:before="0" w:after="0"/>
-        <w:sectPr>
-          <w:headerReference w:type="default" r:id="rId7"/>
-          <w:footerReference w:type="even" r:id="rId8"/>
-          <w:footerReference w:type="default" r:id="rId9"/>
-          <w:type w:val="continuous"/>
-          <w:pgSz w:w="15840" w:h="12240" w:orient="landscape" w:code="1"/>
-          <w:pgMar w:top="1440" w:right="1440" w:bottom="1440" w:left="1440" w:header="720" w:footer="720" w:gutter="0"/>
-          <w:cols w:space="720"/>
-          <w:formProt w:val="0"/>
-        </w:sectPr>
-      </w:pPr>
-    </w:p>
-    <w:p>
-      <w:pPr>
-        <w:pStyle w:val="bp"/>
-        <w:spacing w:before="0" w:after="0"/>
-      </w:pPr>
-    </w:p>
-    <w:tbl>
-      <w:tblPr>
-        <w:tblW w:w="0" w:type="auto"/>
-        <w:tblBorders>
-          <w:top w:val="single" w:sz="4" w:space="0" w:color="auto"/>
-          <w:left w:val="single" w:sz="4" w:space="0" w:color="auto"/>
-          <w:bottom w:val="single" w:sz="4" w:space="0" w:color="auto"/>
-          <w:right w:val="single" w:sz="4" w:space="0" w:color="auto"/>
-          <w:insideH w:val="single" w:sz="4" w:space="0" w:color="auto"/>
-          <w:insideV w:val="single" w:sz="4" w:space="0" w:color="auto"/>
-        </w:tblBorders>
-        <w:tblLook w:val="01E0" w:firstRow="1" w:lastRow="1" w:firstColumn="1" w:lastColumn="1" w:noHBand="0" w:noVBand="0"/>
-      </w:tblPr>
-      <w:tblGrid>
-        <w:gridCol w:w="2409"/>
-        <w:gridCol w:w="1917"/>
-        <w:gridCol w:w="2156"/>
-        <w:gridCol w:w="2156"/>
-        <w:gridCol w:w="2156"/>
-        <w:gridCol w:w="2156"/>
-      </w:tblGrid>
-      <w:tr>
-        <w:tc>
-          <w:tcPr>
-            <w:tcW w:w="13176" w:type="dxa"/>
-            <w:gridSpan w:val="6"/>
-            <w:tcBorders>
-              <w:top w:val="single" w:sz="4" w:space="0" w:color="auto"/>
-              <w:left w:val="single" w:sz="4" w:space="0" w:color="auto"/>
-              <w:bottom w:val="single" w:sz="4" w:space="0" w:color="auto"/>
-              <w:right w:val="single" w:sz="4" w:space="0" w:color="auto"/>
-            </w:tcBorders>
-            <w:shd w:val="clear" w:color="auto" w:fill="E6E6E6"/>
-          </w:tcPr>
-          <w:p>
-            <w:pPr>
-              <w:pStyle w:val="bp"/>
-              <w:spacing w:before="0" w:after="0"/>
-              <w:jc w:val="center"/>
-              <w:rPr>
-                <w:b/>
-              </w:rPr>
-            </w:pPr>
-            <w:r>
-              <w:rPr>
-                <w:b/>
-              </w:rPr>
-              <w:t>Test Data Table</w:t>
-            </w:r>
-          </w:p>
-        </w:tc>
-      </w:tr>
-      <w:tr>
-        <w:tc>
-          <w:tcPr>
-            <w:tcW w:w="2448" w:type="dxa"/>
-            <w:tcBorders>
-              <w:top w:val="single" w:sz="4" w:space="0" w:color="auto"/>
-              <w:left w:val="single" w:sz="4" w:space="0" w:color="auto"/>
-              <w:bottom w:val="single" w:sz="4" w:space="0" w:color="auto"/>
-              <w:right w:val="single" w:sz="4" w:space="0" w:color="auto"/>
-            </w:tcBorders>
-            <w:shd w:val="clear" w:color="auto" w:fill="E6E6E6"/>
-          </w:tcPr>
-          <w:p>
-            <w:pPr>
-              <w:pStyle w:val="bp"/>
-              <w:spacing w:before="0" w:after="0"/>
-              <w:rPr>
-                <w:b/>
-                <w:color w:val="0000FF"/>
-              </w:rPr>
-            </w:pPr>
-          </w:p>
-        </w:tc>
-        <w:tc>
-          <w:tcPr>
-            <w:tcW w:w="1944" w:type="dxa"/>
-            <w:tcBorders>
-              <w:top w:val="single" w:sz="4" w:space="0" w:color="auto"/>
-              <w:left w:val="single" w:sz="4" w:space="0" w:color="auto"/>
-              <w:bottom w:val="single" w:sz="4" w:space="0" w:color="auto"/>
-              <w:right w:val="single" w:sz="4" w:space="0" w:color="auto"/>
-            </w:tcBorders>
-            <w:shd w:val="clear" w:color="auto" w:fill="E6E6E6"/>
-          </w:tcPr>
-          <w:p>
-            <w:pPr>
-              <w:pStyle w:val="bp"/>
-              <w:spacing w:before="0" w:after="0"/>
-              <w:jc w:val="center"/>
-              <w:rPr>
-                <w:b/>
-              </w:rPr>
-            </w:pPr>
-            <w:r>
-              <w:rPr>
-                <w:b/>
-              </w:rPr>
-              <w:t>1</w:t>
-            </w:r>
-          </w:p>
-        </w:tc>
-        <w:tc>
-          <w:tcPr>
-            <w:tcW w:w="2196" w:type="dxa"/>
-            <w:tcBorders>
-              <w:top w:val="single" w:sz="4" w:space="0" w:color="auto"/>
-              <w:left w:val="single" w:sz="4" w:space="0" w:color="auto"/>
-              <w:bottom w:val="single" w:sz="4" w:space="0" w:color="auto"/>
-              <w:right w:val="single" w:sz="4" w:space="0" w:color="auto"/>
-            </w:tcBorders>
-            <w:shd w:val="clear" w:color="auto" w:fill="E6E6E6"/>
-          </w:tcPr>
-          <w:p>
-            <w:pPr>
-              <w:pStyle w:val="bp"/>
-              <w:spacing w:before="0" w:after="0"/>
-              <w:jc w:val="center"/>
-              <w:rPr>
-                <w:b/>
-              </w:rPr>
-            </w:pPr>
-            <w:r>
-              <w:rPr>
-                <w:b/>
-              </w:rPr>
-              <w:t>2</w:t>
-            </w:r>
-          </w:p>
-        </w:tc>
-        <w:tc>
-          <w:tcPr>
-            <w:tcW w:w="2196" w:type="dxa"/>
-            <w:tcBorders>
-              <w:top w:val="single" w:sz="4" w:space="0" w:color="auto"/>
-              <w:left w:val="single" w:sz="4" w:space="0" w:color="auto"/>
-              <w:bottom w:val="single" w:sz="4" w:space="0" w:color="auto"/>
-              <w:right w:val="single" w:sz="4" w:space="0" w:color="auto"/>
-            </w:tcBorders>
-            <w:shd w:val="clear" w:color="auto" w:fill="E6E6E6"/>
-          </w:tcPr>
-          <w:p>
-            <w:pPr>
-              <w:pStyle w:val="bp"/>
-              <w:spacing w:before="0" w:after="0"/>
-              <w:jc w:val="center"/>
-              <w:rPr>
-                <w:b/>
-              </w:rPr>
-            </w:pPr>
-            <w:r>
-              <w:rPr>
-                <w:b/>
-              </w:rPr>
-              <w:t>3</w:t>
-            </w:r>
-          </w:p>
-        </w:tc>
-        <w:tc>
-          <w:tcPr>
-            <w:tcW w:w="2196" w:type="dxa"/>
-            <w:tcBorders>
-              <w:top w:val="single" w:sz="4" w:space="0" w:color="auto"/>
-              <w:left w:val="single" w:sz="4" w:space="0" w:color="auto"/>
-              <w:bottom w:val="single" w:sz="4" w:space="0" w:color="auto"/>
-              <w:right w:val="single" w:sz="4" w:space="0" w:color="auto"/>
-            </w:tcBorders>
-            <w:shd w:val="clear" w:color="auto" w:fill="E6E6E6"/>
-          </w:tcPr>
-          <w:p>
-            <w:pPr>
-              <w:pStyle w:val="bp"/>
-              <w:spacing w:before="0" w:after="0"/>
-              <w:jc w:val="center"/>
-              <w:rPr>
-                <w:b/>
-              </w:rPr>
-            </w:pPr>
-            <w:r>
-              <w:rPr>
-                <w:b/>
-              </w:rPr>
-              <w:t>4</w:t>
-            </w:r>
-          </w:p>
-        </w:tc>
-        <w:tc>
-          <w:tcPr>
-            <w:tcW w:w="2196" w:type="dxa"/>
-            <w:tcBorders>
-              <w:top w:val="single" w:sz="4" w:space="0" w:color="auto"/>
-              <w:left w:val="single" w:sz="4" w:space="0" w:color="auto"/>
-              <w:bottom w:val="single" w:sz="4" w:space="0" w:color="auto"/>
-              <w:right w:val="single" w:sz="4" w:space="0" w:color="auto"/>
-            </w:tcBorders>
-            <w:shd w:val="clear" w:color="auto" w:fill="E6E6E6"/>
-          </w:tcPr>
-          <w:p>
-            <w:pPr>
-              <w:pStyle w:val="bp"/>
-              <w:spacing w:before="0" w:after="0"/>
-              <w:jc w:val="center"/>
-              <w:rPr>
-                <w:b/>
-              </w:rPr>
-            </w:pPr>
-            <w:r>
-              <w:rPr>
-                <w:b/>
-              </w:rPr>
-              <w:t>5</w:t>
-            </w:r>
-          </w:p>
-        </w:tc>
-      </w:tr>
-      <w:tr>
-        <w:tc>
-          <w:tcPr>
-            <w:tcW w:w="2448" w:type="dxa"/>
-            <w:tcBorders>
-              <w:top w:val="single" w:sz="4" w:space="0" w:color="auto"/>
-            </w:tcBorders>
-            <w:shd w:val="clear" w:color="auto" w:fill="E0E0E0"/>
-          </w:tcPr>
-          <w:p>
-            <w:pPr>
-              <w:pStyle w:val="bp"/>
-              <w:spacing w:before="0" w:after="0"/>
-              <w:rPr>
-                <w:color w:val="0000FF"/>
-              </w:rPr>
-            </w:pPr>
-            <w:r>
-              <w:rPr>
-                <w:color w:val="0000FF"/>
-              </w:rPr>
-              <w:t>[Data field 1]</w:t>
-            </w:r>
-          </w:p>
-        </w:tc>
-        <w:tc>
-          <w:tcPr>
-            <w:tcW w:w="1944" w:type="dxa"/>
-            <w:tcBorders>
-              <w:top w:val="single" w:sz="4" w:space="0" w:color="auto"/>
-            </w:tcBorders>
-            <w:shd w:val="clear" w:color="auto" w:fill="auto"/>
-          </w:tcPr>
-          <w:p>
-            <w:pPr>
-              <w:pStyle w:val="bp"/>
-              <w:spacing w:before="0" w:after="0"/>
-              <w:rPr>
-                <w:color w:val="0000FF"/>
-              </w:rPr>
-            </w:pPr>
-            <w:r>
-              <w:rPr>
-                <w:color w:val="0000FF"/>
-              </w:rPr>
-              <w:t>[</w:t>
-            </w:r>
-            <w:r>
-              <w:rPr>
-                <w:color w:val="0000FF"/>
-              </w:rPr>
-              <w:t xml:space="preserve">data set 1 </w:t>
-            </w:r>
-            <w:r>
-              <w:rPr>
-                <w:color w:val="0000FF"/>
-              </w:rPr>
-              <w:t>input value</w:t>
-            </w:r>
-            <w:r>
-              <w:rPr>
-                <w:color w:val="0000FF"/>
-              </w:rPr>
-              <w:t xml:space="preserve"> for field 1</w:t>
-            </w:r>
-            <w:r>
-              <w:rPr>
-                <w:color w:val="0000FF"/>
-              </w:rPr>
-              <w:t>]</w:t>
-            </w:r>
-          </w:p>
-        </w:tc>
-        <w:tc>
-          <w:tcPr>
-            <w:tcW w:w="2196" w:type="dxa"/>
-            <w:tcBorders>
-              <w:top w:val="single" w:sz="4" w:space="0" w:color="auto"/>
-            </w:tcBorders>
-            <w:shd w:val="clear" w:color="auto" w:fill="auto"/>
-          </w:tcPr>
-          <w:p>
-            <w:pPr>
-              <w:pStyle w:val="bp"/>
-              <w:spacing w:before="0" w:after="0"/>
-            </w:pPr>
-          </w:p>
-        </w:tc>
-        <w:tc>
-          <w:tcPr>
-            <w:tcW w:w="2196" w:type="dxa"/>
-            <w:tcBorders>
-              <w:top w:val="single" w:sz="4" w:space="0" w:color="auto"/>
-            </w:tcBorders>
-            <w:shd w:val="clear" w:color="auto" w:fill="auto"/>
-          </w:tcPr>
-          <w:p>
-            <w:pPr>
-              <w:pStyle w:val="bp"/>
-              <w:spacing w:before="0" w:after="0"/>
-            </w:pPr>
-          </w:p>
-        </w:tc>
-        <w:tc>
-          <w:tcPr>
-            <w:tcW w:w="2196" w:type="dxa"/>
-            <w:tcBorders>
-              <w:top w:val="single" w:sz="4" w:space="0" w:color="auto"/>
-            </w:tcBorders>
-            <w:shd w:val="clear" w:color="auto" w:fill="auto"/>
-          </w:tcPr>
-          <w:p>
-            <w:pPr>
-              <w:pStyle w:val="bp"/>
-              <w:spacing w:before="0" w:after="0"/>
-            </w:pPr>
-          </w:p>
-        </w:tc>
-        <w:tc>
-          <w:tcPr>
-            <w:tcW w:w="2196" w:type="dxa"/>
-            <w:tcBorders>
-              <w:top w:val="single" w:sz="4" w:space="0" w:color="auto"/>
-            </w:tcBorders>
-            <w:shd w:val="clear" w:color="auto" w:fill="auto"/>
-          </w:tcPr>
-          <w:p>
-            <w:pPr>
-              <w:pStyle w:val="bp"/>
-              <w:spacing w:before="0" w:after="0"/>
-            </w:pPr>
-          </w:p>
-        </w:tc>
-      </w:tr>
-      <w:tr>
-        <w:tc>
-          <w:tcPr>
-            <w:tcW w:w="2448" w:type="dxa"/>
-            <w:shd w:val="clear" w:color="auto" w:fill="E0E0E0"/>
-          </w:tcPr>
-          <w:p>
-            <w:pPr>
-              <w:pStyle w:val="bp"/>
-              <w:spacing w:before="0" w:after="0"/>
-              <w:rPr>
-                <w:color w:val="0000FF"/>
-              </w:rPr>
-            </w:pPr>
-            <w:r>
-              <w:rPr>
-                <w:color w:val="0000FF"/>
-              </w:rPr>
-              <w:t>[Data field 2]</w:t>
-            </w:r>
-          </w:p>
-        </w:tc>
-        <w:tc>
-          <w:tcPr>
-            <w:tcW w:w="1944" w:type="dxa"/>
-            <w:shd w:val="clear" w:color="auto" w:fill="auto"/>
-          </w:tcPr>
-          <w:p>
-            <w:pPr>
-              <w:pStyle w:val="bp"/>
-              <w:spacing w:before="0" w:after="0"/>
-              <w:rPr>
-                <w:color w:val="0000FF"/>
-              </w:rPr>
-            </w:pPr>
-            <w:r>
-              <w:rPr>
-                <w:color w:val="0000FF"/>
-              </w:rPr>
-              <w:t>[data set 1 input value for field 2]</w:t>
-            </w:r>
-          </w:p>
-        </w:tc>
-        <w:tc>
-          <w:tcPr>
-            <w:tcW w:w="2196" w:type="dxa"/>
-            <w:shd w:val="clear" w:color="auto" w:fill="auto"/>
-          </w:tcPr>
-          <w:p>
-            <w:pPr>
-              <w:pStyle w:val="bp"/>
-              <w:spacing w:before="0" w:after="0"/>
-            </w:pPr>
-          </w:p>
-        </w:tc>
-        <w:tc>
-          <w:tcPr>
-            <w:tcW w:w="2196" w:type="dxa"/>
-            <w:shd w:val="clear" w:color="auto" w:fill="auto"/>
-          </w:tcPr>
-          <w:p>
-            <w:pPr>
-              <w:pStyle w:val="bp"/>
-              <w:spacing w:before="0" w:after="0"/>
-            </w:pPr>
-          </w:p>
-        </w:tc>
-        <w:tc>
-          <w:tcPr>
-            <w:tcW w:w="2196" w:type="dxa"/>
-            <w:shd w:val="clear" w:color="auto" w:fill="auto"/>
-          </w:tcPr>
-          <w:p>
-            <w:pPr>
-              <w:pStyle w:val="bp"/>
-              <w:spacing w:before="0" w:after="0"/>
-            </w:pPr>
-          </w:p>
-        </w:tc>
-        <w:tc>
-          <w:tcPr>
-            <w:tcW w:w="2196" w:type="dxa"/>
-            <w:shd w:val="clear" w:color="auto" w:fill="auto"/>
-          </w:tcPr>
-          <w:p>
-            <w:pPr>
-              <w:pStyle w:val="bp"/>
-              <w:spacing w:before="0" w:after="0"/>
-            </w:pPr>
-          </w:p>
-        </w:tc>
-      </w:tr>
-      <w:tr>
-        <w:tc>
-          <w:tcPr>
-            <w:tcW w:w="2448" w:type="dxa"/>
-            <w:shd w:val="clear" w:color="auto" w:fill="E0E0E0"/>
-          </w:tcPr>
-          <w:p>
-            <w:pPr>
-              <w:pStyle w:val="bp"/>
-              <w:spacing w:before="0" w:after="0"/>
-              <w:rPr>
-                <w:color w:val="0000FF"/>
-              </w:rPr>
-            </w:pPr>
-            <w:r>
-              <w:rPr>
-                <w:color w:val="0000FF"/>
-              </w:rPr>
-              <w:t>[Data field 3]</w:t>
-            </w:r>
-          </w:p>
-        </w:tc>
-        <w:tc>
-          <w:tcPr>
-            <w:tcW w:w="1944" w:type="dxa"/>
-            <w:shd w:val="clear" w:color="auto" w:fill="auto"/>
-          </w:tcPr>
-          <w:p>
-            <w:pPr>
-              <w:pStyle w:val="bp"/>
-              <w:spacing w:before="0" w:after="0"/>
-              <w:rPr>
-                <w:color w:val="0000FF"/>
-              </w:rPr>
-            </w:pPr>
-            <w:r>
-              <w:rPr>
-                <w:color w:val="0000FF"/>
-              </w:rPr>
-              <w:t>[data set 1 input value for field 3]</w:t>
-            </w:r>
-          </w:p>
-        </w:tc>
-        <w:tc>
-          <w:tcPr>
-            <w:tcW w:w="2196" w:type="dxa"/>
-            <w:shd w:val="clear" w:color="auto" w:fill="auto"/>
-          </w:tcPr>
-          <w:p>
-            <w:pPr>
-              <w:pStyle w:val="bp"/>
-              <w:spacing w:before="0" w:after="0"/>
-            </w:pPr>
-          </w:p>
-        </w:tc>
-        <w:tc>
-          <w:tcPr>
-            <w:tcW w:w="2196" w:type="dxa"/>
-            <w:shd w:val="clear" w:color="auto" w:fill="auto"/>
-          </w:tcPr>
-          <w:p>
-            <w:pPr>
-              <w:pStyle w:val="bp"/>
-              <w:spacing w:before="0" w:after="0"/>
-            </w:pPr>
-          </w:p>
-        </w:tc>
-        <w:tc>
-          <w:tcPr>
-            <w:tcW w:w="2196" w:type="dxa"/>
-            <w:shd w:val="clear" w:color="auto" w:fill="auto"/>
-          </w:tcPr>
-          <w:p>
-            <w:pPr>
-              <w:pStyle w:val="bp"/>
-              <w:spacing w:before="0" w:after="0"/>
-            </w:pPr>
-          </w:p>
-        </w:tc>
-        <w:tc>
-          <w:tcPr>
-            <w:tcW w:w="2196" w:type="dxa"/>
-            <w:shd w:val="clear" w:color="auto" w:fill="auto"/>
-          </w:tcPr>
-          <w:p>
-            <w:pPr>
-              <w:pStyle w:val="bp"/>
-              <w:spacing w:before="0" w:after="0"/>
-            </w:pPr>
-          </w:p>
-        </w:tc>
-      </w:tr>
-    </w:tbl>
-    <w:p>
-      <w:pPr>
-        <w:pStyle w:val="bp"/>
-        <w:spacing w:before="0" w:after="0"/>
-      </w:pPr>
-    </w:p>
-    <w:p>
-      <w:pPr>
-        <w:pStyle w:val="bp"/>
-        <w:spacing w:before="0" w:after="0"/>
-      </w:pPr>
+      </w:pPr>
+      <w:bookmarkStart w:id="0" w:name="_GoBack"/>
+      <w:bookmarkEnd w:id="0"/>
     </w:p>
     <w:sectPr>
+      <w:headerReference w:type="default" r:id="rId7"/>
+      <w:footerReference w:type="even" r:id="rId8"/>
+      <w:footerReference w:type="default" r:id="rId9"/>
       <w:pgSz w:w="15840" w:h="12240" w:orient="landscape" w:code="1"/>
       <w:pgMar w:top="1440" w:right="1440" w:bottom="1440" w:left="1440" w:header="720" w:footer="720" w:gutter="0"/>
       <w:cols w:space="720"/>
@@ -1717,7 +1346,7 @@
         <w:rStyle w:val="PageNumber"/>
         <w:noProof/>
       </w:rPr>
-      <w:t>3</w:t>
+      <w:t>1</w:t>
     </w:r>
     <w:r>
       <w:rPr>
@@ -1754,7 +1383,7 @@
         <w:rStyle w:val="PageNumber"/>
         <w:noProof/>
       </w:rPr>
-      <w:t>3</w:t>
+      <w:t>2</w:t>
     </w:r>
     <w:r>
       <w:rPr>
@@ -4903,6 +4532,119 @@
     </w:lvl>
   </w:abstractNum>
   <w:abstractNum w:abstractNumId="27" w15:restartNumberingAfterBreak="0">
+    <w:nsid w:val="7F0820D1"/>
+    <w:multiLevelType w:val="hybridMultilevel"/>
+    <w:tmpl w:val="4D5633E4"/>
+    <w:lvl w:ilvl="0" w:tplc="0C090001">
+      <w:start w:val="1"/>
+      <w:numFmt w:val="bullet"/>
+      <w:lvlText w:val=""/>
+      <w:lvlJc w:val="left"/>
+      <w:pPr>
+        <w:ind w:left="720" w:hanging="360"/>
+      </w:pPr>
+      <w:rPr>
+        <w:rFonts w:ascii="Symbol" w:hAnsi="Symbol" w:hint="default"/>
+      </w:rPr>
+    </w:lvl>
+    <w:lvl w:ilvl="1" w:tplc="0C090003" w:tentative="1">
+      <w:start w:val="1"/>
+      <w:numFmt w:val="bullet"/>
+      <w:lvlText w:val="o"/>
+      <w:lvlJc w:val="left"/>
+      <w:pPr>
+        <w:ind w:left="1440" w:hanging="360"/>
+      </w:pPr>
+      <w:rPr>
+        <w:rFonts w:ascii="Courier New" w:hAnsi="Courier New" w:cs="Courier New" w:hint="default"/>
+      </w:rPr>
+    </w:lvl>
+    <w:lvl w:ilvl="2" w:tplc="0C090005" w:tentative="1">
+      <w:start w:val="1"/>
+      <w:numFmt w:val="bullet"/>
+      <w:lvlText w:val=""/>
+      <w:lvlJc w:val="left"/>
+      <w:pPr>
+        <w:ind w:left="2160" w:hanging="360"/>
+      </w:pPr>
+      <w:rPr>
+        <w:rFonts w:ascii="Wingdings" w:hAnsi="Wingdings" w:hint="default"/>
+      </w:rPr>
+    </w:lvl>
+    <w:lvl w:ilvl="3" w:tplc="0C090001" w:tentative="1">
+      <w:start w:val="1"/>
+      <w:numFmt w:val="bullet"/>
+      <w:lvlText w:val=""/>
+      <w:lvlJc w:val="left"/>
+      <w:pPr>
+        <w:ind w:left="2880" w:hanging="360"/>
+      </w:pPr>
+      <w:rPr>
+        <w:rFonts w:ascii="Symbol" w:hAnsi="Symbol" w:hint="default"/>
+      </w:rPr>
+    </w:lvl>
+    <w:lvl w:ilvl="4" w:tplc="0C090003" w:tentative="1">
+      <w:start w:val="1"/>
+      <w:numFmt w:val="bullet"/>
+      <w:lvlText w:val="o"/>
+      <w:lvlJc w:val="left"/>
+      <w:pPr>
+        <w:ind w:left="3600" w:hanging="360"/>
+      </w:pPr>
+      <w:rPr>
+        <w:rFonts w:ascii="Courier New" w:hAnsi="Courier New" w:cs="Courier New" w:hint="default"/>
+      </w:rPr>
+    </w:lvl>
+    <w:lvl w:ilvl="5" w:tplc="0C090005" w:tentative="1">
+      <w:start w:val="1"/>
+      <w:numFmt w:val="bullet"/>
+      <w:lvlText w:val=""/>
+      <w:lvlJc w:val="left"/>
+      <w:pPr>
+        <w:ind w:left="4320" w:hanging="360"/>
+      </w:pPr>
+      <w:rPr>
+        <w:rFonts w:ascii="Wingdings" w:hAnsi="Wingdings" w:hint="default"/>
+      </w:rPr>
+    </w:lvl>
+    <w:lvl w:ilvl="6" w:tplc="0C090001" w:tentative="1">
+      <w:start w:val="1"/>
+      <w:numFmt w:val="bullet"/>
+      <w:lvlText w:val=""/>
+      <w:lvlJc w:val="left"/>
+      <w:pPr>
+        <w:ind w:left="5040" w:hanging="360"/>
+      </w:pPr>
+      <w:rPr>
+        <w:rFonts w:ascii="Symbol" w:hAnsi="Symbol" w:hint="default"/>
+      </w:rPr>
+    </w:lvl>
+    <w:lvl w:ilvl="7" w:tplc="0C090003" w:tentative="1">
+      <w:start w:val="1"/>
+      <w:numFmt w:val="bullet"/>
+      <w:lvlText w:val="o"/>
+      <w:lvlJc w:val="left"/>
+      <w:pPr>
+        <w:ind w:left="5760" w:hanging="360"/>
+      </w:pPr>
+      <w:rPr>
+        <w:rFonts w:ascii="Courier New" w:hAnsi="Courier New" w:cs="Courier New" w:hint="default"/>
+      </w:rPr>
+    </w:lvl>
+    <w:lvl w:ilvl="8" w:tplc="0C090005" w:tentative="1">
+      <w:start w:val="1"/>
+      <w:numFmt w:val="bullet"/>
+      <w:lvlText w:val=""/>
+      <w:lvlJc w:val="left"/>
+      <w:pPr>
+        <w:ind w:left="6480" w:hanging="360"/>
+      </w:pPr>
+      <w:rPr>
+        <w:rFonts w:ascii="Wingdings" w:hAnsi="Wingdings" w:hint="default"/>
+      </w:rPr>
+    </w:lvl>
+  </w:abstractNum>
+  <w:abstractNum w:abstractNumId="28" w15:restartNumberingAfterBreak="0">
     <w:nsid w:val="7FF22ED4"/>
     <w:multiLevelType w:val="hybridMultilevel"/>
     <w:tmpl w:val="603E9AE0"/>
@@ -5076,7 +4818,7 @@
     <w:abstractNumId w:val="3"/>
   </w:num>
   <w:num w:numId="12">
-    <w:abstractNumId w:val="27"/>
+    <w:abstractNumId w:val="28"/>
   </w:num>
   <w:num w:numId="13">
     <w:abstractNumId w:val="6"/>
@@ -5159,6 +4901,9 @@
   </w:num>
   <w:num w:numId="30">
     <w:abstractNumId w:val="9"/>
+  </w:num>
+  <w:num w:numId="31">
+    <w:abstractNumId w:val="27"/>
   </w:num>
 </w:numbering>
 </file>

</xml_diff>